<commit_message>
Added finished screen and Skript
</commit_message>
<xml_diff>
--- a/docs/Moderation Abschlusspräsentation.docx
+++ b/docs/Moderation Abschlusspräsentation.docx
@@ -4,7 +4,13 @@
   <w:body>
     <w:p>
       <w:r>
-        <w:t>[FOLIE 1]</w:t>
+        <w:t>[FOLIE 1</w:t>
+      </w:r>
+      <w:r>
+        <w:t xml:space="preserve"> - MAX</w:t>
+      </w:r>
+      <w:r>
+        <w:t>]</w:t>
       </w:r>
     </w:p>
     <w:p>
@@ -25,13 +31,7 @@
     </w:p>
     <w:p>
       <w:r>
-        <w:t xml:space="preserve">[FOLIE </w:t>
-      </w:r>
-      <w:r>
-        <w:t>2</w:t>
-      </w:r>
-      <w:r>
-        <w:t>]</w:t>
+        <w:t>[FOLIE 2]</w:t>
       </w:r>
     </w:p>
     <w:p>
@@ -41,10 +41,10 @@
     </w:p>
     <w:p>
       <w:r>
-        <w:t xml:space="preserve">[FOLIE </w:t>
-      </w:r>
-      <w:r>
-        <w:t>3</w:t>
+        <w:t>[FOLIE 3</w:t>
+      </w:r>
+      <w:r>
+        <w:t xml:space="preserve"> - MAX</w:t>
       </w:r>
       <w:r>
         <w:t>]</w:t>
@@ -93,7 +93,7 @@
         </w:rPr>
         <w:t>-like bezeichnet man eine Untergruppe der </w:t>
       </w:r>
-      <w:hyperlink r:id="rId4" w:history="1">
+      <w:hyperlink r:id="rId5" w:history="1">
         <w:r>
           <w:rPr>
             <w:rStyle w:val="Hyperlink"/>
@@ -108,7 +108,7 @@
         </w:rPr>
         <w:t>, die durch </w:t>
       </w:r>
-      <w:hyperlink r:id="rId5" w:tooltip="Prozedurale Synthese" w:history="1">
+      <w:hyperlink r:id="rId6" w:tooltip="Prozedurale Synthese" w:history="1">
         <w:r>
           <w:rPr>
             <w:rStyle w:val="Hyperlink"/>
@@ -137,7 +137,7 @@
         </w:rPr>
         <w:t>, permanenter Tod) sowie oftmals durch kachel- oder auch textbasierte Karten und </w:t>
       </w:r>
-      <w:hyperlink r:id="rId6" w:tooltip="Rundenbasiertes Strategiespiel" w:history="1">
+      <w:hyperlink r:id="rId7" w:tooltip="Rundenbasiertes Strategiespiel" w:history="1">
         <w:r>
           <w:rPr>
             <w:rStyle w:val="Hyperlink"/>
@@ -167,11 +167,16 @@
     </w:p>
     <w:p>
       <w:r>
-        <w:t xml:space="preserve">[FOLIE </w:t>
-      </w:r>
-      <w:r>
-        <w:t>4</w:t>
-      </w:r>
+        <w:t>[FOLIE 4</w:t>
+      </w:r>
+      <w:r>
+        <w:t xml:space="preserve"> - </w:t>
+      </w:r>
+      <w:proofErr w:type="spellStart"/>
+      <w:r>
+        <w:t>Stajo</w:t>
+      </w:r>
+      <w:proofErr w:type="spellEnd"/>
       <w:r>
         <w:t>]</w:t>
       </w:r>
@@ -226,11 +231,16 @@
     </w:p>
     <w:p>
       <w:r>
-        <w:t xml:space="preserve">[FOLIE </w:t>
-      </w:r>
-      <w:r>
-        <w:t>5</w:t>
-      </w:r>
+        <w:t>[FOLIE 5</w:t>
+      </w:r>
+      <w:r>
+        <w:t xml:space="preserve"> - </w:t>
+      </w:r>
+      <w:proofErr w:type="spellStart"/>
+      <w:r>
+        <w:t>Lober</w:t>
+      </w:r>
+      <w:proofErr w:type="spellEnd"/>
       <w:r>
         <w:t>]</w:t>
       </w:r>
@@ -293,10 +303,10 @@
     </w:p>
     <w:p>
       <w:r>
-        <w:t xml:space="preserve">[FOLIE </w:t>
-      </w:r>
-      <w:r>
-        <w:t>6</w:t>
+        <w:t>[FOLIE 6</w:t>
+      </w:r>
+      <w:r>
+        <w:t xml:space="preserve"> - Tobi</w:t>
       </w:r>
       <w:r>
         <w:t>]</w:t>
@@ -324,35 +334,40 @@
     </w:p>
     <w:p>
       <w:r>
-        <w:t xml:space="preserve">[FOLIE </w:t>
-      </w:r>
-      <w:r>
-        <w:t>7</w:t>
+        <w:t>[FOLIE 7</w:t>
+      </w:r>
+      <w:r>
+        <w:t xml:space="preserve"> - Goller</w:t>
       </w:r>
       <w:r>
         <w:t>]</w:t>
       </w:r>
-    </w:p>
-    <w:p>
+      <w:bookmarkStart w:id="0" w:name="_GoBack"/>
+      <w:bookmarkEnd w:id="0"/>
+    </w:p>
+    <w:p>
+      <w:r>
+        <w:t xml:space="preserve">Noch kurz zur Spielmechanik wobei wir danach während dem Vorzeigen noch etwas dazu sagen werden. Um die </w:t>
+      </w:r>
+      <w:proofErr w:type="spellStart"/>
+      <w:r>
+        <w:t>Collisions</w:t>
+      </w:r>
+      <w:proofErr w:type="spellEnd"/>
+      <w:r>
+        <w:t xml:space="preserve"> welche wir in </w:t>
+      </w:r>
+      <w:proofErr w:type="spellStart"/>
+      <w:r>
+        <w:t>Tiled</w:t>
+      </w:r>
+      <w:proofErr w:type="spellEnd"/>
+      <w:r>
+        <w:t xml:space="preserve"> gesetzt haben zu managen bzw. generell als Game </w:t>
+      </w:r>
       <w:r>
         <w:lastRenderedPageBreak/>
-        <w:t xml:space="preserve">Noch kurz zur Spielmechanik wobei wir danach während dem Vorzeigen noch etwas dazu sagen werden. Um die </w:t>
-      </w:r>
-      <w:proofErr w:type="spellStart"/>
-      <w:r>
-        <w:t>Collisions</w:t>
-      </w:r>
-      <w:proofErr w:type="spellEnd"/>
-      <w:r>
-        <w:t xml:space="preserve"> welche wir in </w:t>
-      </w:r>
-      <w:proofErr w:type="spellStart"/>
-      <w:r>
-        <w:t>Tiled</w:t>
-      </w:r>
-      <w:proofErr w:type="spellEnd"/>
-      <w:r>
-        <w:t xml:space="preserve"> gesetzt haben zu managen bzw. generell als Game Engine haben wir </w:t>
+        <w:t xml:space="preserve">Engine haben wir </w:t>
       </w:r>
       <w:proofErr w:type="spellStart"/>
       <w:r>
@@ -360,7 +375,21 @@
       </w:r>
       <w:proofErr w:type="spellEnd"/>
       <w:r>
-        <w:t xml:space="preserve"> verwendet. Außerdem kam oft das Singleton Pattern zum Einsatz. </w:t>
+        <w:t xml:space="preserve"> verwendet. </w:t>
+      </w:r>
+      <w:r>
+        <w:t xml:space="preserve">Um Ladezeiten zu verringern haben wir außerdem alle Sprites in einen sogenannten </w:t>
+      </w:r>
+      <w:proofErr w:type="spellStart"/>
+      <w:r>
+        <w:t>Texture</w:t>
+      </w:r>
+      <w:proofErr w:type="spellEnd"/>
+      <w:r>
+        <w:t xml:space="preserve"> Atlas gepackt damit wir dann im Programm schnell darauf zugreifen können. Das spiel ist auch sehr modular programmiert, wodurch es beispielsweiße kein Problem wäre, weitere Gegner oder Ebenen hinzuzufügen. </w:t>
+      </w:r>
+      <w:r>
+        <w:t xml:space="preserve">Außerdem kam oft das Singleton Pattern zum Einsatz. </w:t>
       </w:r>
       <w:r>
         <w:br/>
@@ -372,16 +401,54 @@
     </w:p>
     <w:p>
       <w:r>
-        <w:t>[GAME VORZEIGEN</w:t>
-      </w:r>
-      <w:bookmarkStart w:id="0" w:name="_GoBack"/>
-      <w:bookmarkEnd w:id="0"/>
-      <w:r>
-        <w:t>]</w:t>
-      </w:r>
-    </w:p>
-    <w:p/>
-    <w:p/>
+        <w:t>[GAME VORZEIGEN]</w:t>
+      </w:r>
+    </w:p>
+    <w:p>
+      <w:pPr>
+        <w:pStyle w:val="Listenabsatz"/>
+        <w:numPr>
+          <w:ilvl w:val="0"/>
+          <w:numId w:val="1"/>
+        </w:numPr>
+      </w:pPr>
+      <w:r>
+        <w:t>Wie Gegner funktionieren (</w:t>
+      </w:r>
+      <w:proofErr w:type="spellStart"/>
+      <w:r>
+        <w:t>Pathfinding</w:t>
+      </w:r>
+      <w:proofErr w:type="spellEnd"/>
+      <w:r>
+        <w:t>…)</w:t>
+      </w:r>
+    </w:p>
+    <w:p>
+      <w:pPr>
+        <w:pStyle w:val="Listenabsatz"/>
+        <w:numPr>
+          <w:ilvl w:val="0"/>
+          <w:numId w:val="1"/>
+        </w:numPr>
+      </w:pPr>
+      <w:r>
+        <w:t xml:space="preserve">Enemy </w:t>
+      </w:r>
+      <w:proofErr w:type="spellStart"/>
+      <w:r>
+        <w:t>Spawnpunkte</w:t>
+      </w:r>
+      <w:proofErr w:type="spellEnd"/>
+      <w:r>
+        <w:t xml:space="preserve"> </w:t>
+      </w:r>
+      <w:proofErr w:type="gramStart"/>
+      <w:r>
+        <w:t>fest gesetzt</w:t>
+      </w:r>
+      <w:proofErr w:type="gramEnd"/>
+    </w:p>
     <w:sectPr>
       <w:pgSz w:w="11906" w:h="16838"/>
       <w:pgMar w:top="1417" w:right="1417" w:bottom="1134" w:left="1417" w:header="708" w:footer="708" w:gutter="0"/>
@@ -390,6 +457,126 @@
     </w:sectPr>
   </w:body>
 </w:document>
+</file>
+
+<file path=word/numbering.xml><?xml version="1.0" encoding="utf-8"?>
+<w:numbering xmlns:wpc="http://schemas.microsoft.com/office/word/2010/wordprocessingCanvas" xmlns:cx="http://schemas.microsoft.com/office/drawing/2014/chartex" xmlns:cx1="http://schemas.microsoft.com/office/drawing/2015/9/8/chartex" xmlns:mc="http://schemas.openxmlformats.org/markup-compatibility/2006" xmlns:o="urn:schemas-microsoft-com:office:office" xmlns:r="http://schemas.openxmlformats.org/officeDocument/2006/relationships" xmlns:m="http://schemas.openxmlformats.org/officeDocument/2006/math" xmlns:v="urn:schemas-microsoft-com:vml" xmlns:wp14="http://schemas.microsoft.com/office/word/2010/wordprocessingDrawing" xmlns:wp="http://schemas.openxmlformats.org/drawingml/2006/wordprocessingDrawing" xmlns:w10="urn:schemas-microsoft-com:office:word" xmlns:w="http://schemas.openxmlformats.org/wordprocessingml/2006/main" xmlns:w14="http://schemas.microsoft.com/office/word/2010/wordml" xmlns:w15="http://schemas.microsoft.com/office/word/2012/wordml" xmlns:w16se="http://schemas.microsoft.com/office/word/2015/wordml/symex" xmlns:wpg="http://schemas.microsoft.com/office/word/2010/wordprocessingGroup" xmlns:wpi="http://schemas.microsoft.com/office/word/2010/wordprocessingInk" xmlns:wne="http://schemas.microsoft.com/office/word/2006/wordml" xmlns:wps="http://schemas.microsoft.com/office/word/2010/wordprocessingShape" mc:Ignorable="w14 w15 w16se wp14">
+  <w:abstractNum w:abstractNumId="0" w15:restartNumberingAfterBreak="0">
+    <w:nsid w:val="77833486"/>
+    <w:multiLevelType w:val="hybridMultilevel"/>
+    <w:tmpl w:val="04DE2410"/>
+    <w:lvl w:ilvl="0" w:tplc="FFFAE586">
+      <w:numFmt w:val="bullet"/>
+      <w:lvlText w:val="-"/>
+      <w:lvlJc w:val="left"/>
+      <w:pPr>
+        <w:ind w:left="720" w:hanging="360"/>
+      </w:pPr>
+      <w:rPr>
+        <w:rFonts w:ascii="Calibri" w:eastAsiaTheme="minorHAnsi" w:hAnsi="Calibri" w:cs="Calibri" w:hint="default"/>
+      </w:rPr>
+    </w:lvl>
+    <w:lvl w:ilvl="1" w:tplc="04070003" w:tentative="1">
+      <w:start w:val="1"/>
+      <w:numFmt w:val="bullet"/>
+      <w:lvlText w:val="o"/>
+      <w:lvlJc w:val="left"/>
+      <w:pPr>
+        <w:ind w:left="1440" w:hanging="360"/>
+      </w:pPr>
+      <w:rPr>
+        <w:rFonts w:ascii="Courier New" w:hAnsi="Courier New" w:cs="Courier New" w:hint="default"/>
+      </w:rPr>
+    </w:lvl>
+    <w:lvl w:ilvl="2" w:tplc="04070005" w:tentative="1">
+      <w:start w:val="1"/>
+      <w:numFmt w:val="bullet"/>
+      <w:lvlText w:val=""/>
+      <w:lvlJc w:val="left"/>
+      <w:pPr>
+        <w:ind w:left="2160" w:hanging="360"/>
+      </w:pPr>
+      <w:rPr>
+        <w:rFonts w:ascii="Wingdings" w:hAnsi="Wingdings" w:hint="default"/>
+      </w:rPr>
+    </w:lvl>
+    <w:lvl w:ilvl="3" w:tplc="04070001" w:tentative="1">
+      <w:start w:val="1"/>
+      <w:numFmt w:val="bullet"/>
+      <w:lvlText w:val=""/>
+      <w:lvlJc w:val="left"/>
+      <w:pPr>
+        <w:ind w:left="2880" w:hanging="360"/>
+      </w:pPr>
+      <w:rPr>
+        <w:rFonts w:ascii="Symbol" w:hAnsi="Symbol" w:hint="default"/>
+      </w:rPr>
+    </w:lvl>
+    <w:lvl w:ilvl="4" w:tplc="04070003" w:tentative="1">
+      <w:start w:val="1"/>
+      <w:numFmt w:val="bullet"/>
+      <w:lvlText w:val="o"/>
+      <w:lvlJc w:val="left"/>
+      <w:pPr>
+        <w:ind w:left="3600" w:hanging="360"/>
+      </w:pPr>
+      <w:rPr>
+        <w:rFonts w:ascii="Courier New" w:hAnsi="Courier New" w:cs="Courier New" w:hint="default"/>
+      </w:rPr>
+    </w:lvl>
+    <w:lvl w:ilvl="5" w:tplc="04070005" w:tentative="1">
+      <w:start w:val="1"/>
+      <w:numFmt w:val="bullet"/>
+      <w:lvlText w:val=""/>
+      <w:lvlJc w:val="left"/>
+      <w:pPr>
+        <w:ind w:left="4320" w:hanging="360"/>
+      </w:pPr>
+      <w:rPr>
+        <w:rFonts w:ascii="Wingdings" w:hAnsi="Wingdings" w:hint="default"/>
+      </w:rPr>
+    </w:lvl>
+    <w:lvl w:ilvl="6" w:tplc="04070001" w:tentative="1">
+      <w:start w:val="1"/>
+      <w:numFmt w:val="bullet"/>
+      <w:lvlText w:val=""/>
+      <w:lvlJc w:val="left"/>
+      <w:pPr>
+        <w:ind w:left="5040" w:hanging="360"/>
+      </w:pPr>
+      <w:rPr>
+        <w:rFonts w:ascii="Symbol" w:hAnsi="Symbol" w:hint="default"/>
+      </w:rPr>
+    </w:lvl>
+    <w:lvl w:ilvl="7" w:tplc="04070003" w:tentative="1">
+      <w:start w:val="1"/>
+      <w:numFmt w:val="bullet"/>
+      <w:lvlText w:val="o"/>
+      <w:lvlJc w:val="left"/>
+      <w:pPr>
+        <w:ind w:left="5760" w:hanging="360"/>
+      </w:pPr>
+      <w:rPr>
+        <w:rFonts w:ascii="Courier New" w:hAnsi="Courier New" w:cs="Courier New" w:hint="default"/>
+      </w:rPr>
+    </w:lvl>
+    <w:lvl w:ilvl="8" w:tplc="04070005" w:tentative="1">
+      <w:start w:val="1"/>
+      <w:numFmt w:val="bullet"/>
+      <w:lvlText w:val=""/>
+      <w:lvlJc w:val="left"/>
+      <w:pPr>
+        <w:ind w:left="6480" w:hanging="360"/>
+      </w:pPr>
+      <w:rPr>
+        <w:rFonts w:ascii="Wingdings" w:hAnsi="Wingdings" w:hint="default"/>
+      </w:rPr>
+    </w:lvl>
+  </w:abstractNum>
+  <w:num w:numId="1">
+    <w:abstractNumId w:val="0"/>
+  </w:num>
+</w:numbering>
 </file>
 
 <file path=word/styles.xml><?xml version="1.0" encoding="utf-8"?>
@@ -825,6 +1012,17 @@
       <w:u w:val="single"/>
     </w:rPr>
   </w:style>
+  <w:style w:type="paragraph" w:styleId="Listenabsatz">
+    <w:name w:val="List Paragraph"/>
+    <w:basedOn w:val="Standard"/>
+    <w:uiPriority w:val="34"/>
+    <w:qFormat/>
+    <w:rsid w:val="00031F2B"/>
+    <w:pPr>
+      <w:ind w:left="720"/>
+      <w:contextualSpacing/>
+    </w:pPr>
+  </w:style>
 </w:styles>
 </file>
 

</xml_diff>